<commit_message>
#45 - Sincronizar casos de uso com os protótipos
</commit_message>
<xml_diff>
--- a/Requisitos/Casos de Uso/CSU05_ Manter Exames.docx
+++ b/Requisitos/Casos de Uso/CSU05_ Manter Exames.docx
@@ -231,15 +231,7 @@
                 <w:sz w:val="24"/>
                 <w:szCs w:val="24"/>
               </w:rPr>
-              <w:t>O veterinário</w:t>
-            </w:r>
-            <w:r>
-              <w:rPr>
-                <w:rFonts w:ascii="Times New Roman" w:eastAsia="Times New Roman" w:hAnsi="Times New Roman" w:cs="Times New Roman"/>
-                <w:sz w:val="24"/>
-                <w:szCs w:val="24"/>
-              </w:rPr>
-              <w:t xml:space="preserve"> precisa cadastrar, listar, editar ou remover um exame da base de dados.</w:t>
+              <w:t>O veterinário precisa cadastrar, listar, editar ou remover um exame da base de dados.</w:t>
             </w:r>
           </w:p>
         </w:tc>
@@ -473,15 +465,7 @@
                 <w:sz w:val="24"/>
                 <w:szCs w:val="24"/>
               </w:rPr>
-              <w:t xml:space="preserve">O ator deve possuir um </w:t>
-            </w:r>
-            <w:r>
-              <w:rPr>
-                <w:rFonts w:ascii="Times New Roman" w:eastAsia="Times New Roman" w:hAnsi="Times New Roman" w:cs="Times New Roman"/>
-                <w:sz w:val="24"/>
-                <w:szCs w:val="24"/>
-              </w:rPr>
-              <w:t xml:space="preserve">animal cadastrado na base de dados conforme </w:t>
+              <w:t xml:space="preserve">O ator deve possuir um animal cadastrado na base de dados conforme </w:t>
             </w:r>
             <w:r>
               <w:rPr>
@@ -707,7 +691,66 @@
                 <w:sz w:val="24"/>
                 <w:szCs w:val="24"/>
               </w:rPr>
-              <w:t xml:space="preserve">1. Ator na tela principal </w:t>
+              <w:t xml:space="preserve">1. Ator seleciona a opção do sistema </w:t>
+            </w:r>
+            <w:r>
+              <w:rPr>
+                <w:rFonts w:ascii="Times New Roman" w:eastAsia="Times New Roman" w:hAnsi="Times New Roman" w:cs="Times New Roman"/>
+                <w:sz w:val="24"/>
+                <w:szCs w:val="24"/>
+              </w:rPr>
+              <w:t>“</w:t>
+            </w:r>
+            <w:r>
+              <w:rPr>
+                <w:rFonts w:ascii="Times New Roman" w:eastAsia="Times New Roman" w:hAnsi="Times New Roman" w:cs="Times New Roman"/>
+                <w:sz w:val="24"/>
+                <w:szCs w:val="24"/>
+              </w:rPr>
+              <w:t>Exames</w:t>
+            </w:r>
+            <w:r>
+              <w:rPr>
+                <w:rFonts w:ascii="Times New Roman" w:eastAsia="Times New Roman" w:hAnsi="Times New Roman" w:cs="Times New Roman"/>
+                <w:sz w:val="24"/>
+                <w:szCs w:val="24"/>
+              </w:rPr>
+              <w:t>” no menu lateral</w:t>
+            </w:r>
+            <w:r>
+              <w:rPr>
+                <w:rFonts w:ascii="Times New Roman" w:eastAsia="Times New Roman" w:hAnsi="Times New Roman" w:cs="Times New Roman"/>
+                <w:sz w:val="24"/>
+                <w:szCs w:val="24"/>
+              </w:rPr>
+              <w:t>.</w:t>
+            </w:r>
+          </w:p>
+          <w:p>
+            <w:pPr>
+              <w:widowControl w:val="0"/>
+              <w:spacing w:line="240" w:lineRule="auto"/>
+              <w:rPr>
+                <w:rFonts w:ascii="Times New Roman" w:eastAsia="Times New Roman" w:hAnsi="Times New Roman" w:cs="Times New Roman"/>
+                <w:sz w:val="24"/>
+                <w:szCs w:val="24"/>
+              </w:rPr>
+            </w:pPr>
+            <w:r>
+              <w:rPr>
+                <w:rFonts w:ascii="Times New Roman" w:eastAsia="Times New Roman" w:hAnsi="Times New Roman" w:cs="Times New Roman"/>
+                <w:sz w:val="24"/>
+                <w:szCs w:val="24"/>
+              </w:rPr>
+              <w:t xml:space="preserve">2. Sistema exibe </w:t>
+            </w:r>
+            <w:r>
+              <w:rPr>
+                <w:rFonts w:ascii="Times New Roman" w:eastAsia="Times New Roman" w:hAnsi="Times New Roman" w:cs="Times New Roman"/>
+                <w:sz w:val="24"/>
+                <w:szCs w:val="24"/>
+              </w:rPr>
+              <w:t xml:space="preserve">a </w:t>
             </w:r>
             <w:r>
               <w:rPr>
@@ -716,43 +759,17 @@
                 <w:sz w:val="24"/>
                 <w:szCs w:val="24"/>
               </w:rPr>
-              <w:t>Tela T06</w:t>
-            </w:r>
-            <w:r>
-              <w:rPr>
-                <w:rFonts w:ascii="Times New Roman" w:eastAsia="Times New Roman" w:hAnsi="Times New Roman" w:cs="Times New Roman"/>
-                <w:sz w:val="24"/>
-                <w:szCs w:val="24"/>
-              </w:rPr>
-              <w:t xml:space="preserve"> seleciona a opção do sistema Exames.</w:t>
-            </w:r>
-          </w:p>
-          <w:p>
-            <w:pPr>
-              <w:widowControl w:val="0"/>
-              <w:spacing w:line="240" w:lineRule="auto"/>
-              <w:rPr>
-                <w:rFonts w:ascii="Times New Roman" w:eastAsia="Times New Roman" w:hAnsi="Times New Roman" w:cs="Times New Roman"/>
-                <w:sz w:val="24"/>
-                <w:szCs w:val="24"/>
-              </w:rPr>
-            </w:pPr>
-            <w:r>
-              <w:rPr>
-                <w:rFonts w:ascii="Times New Roman" w:eastAsia="Times New Roman" w:hAnsi="Times New Roman" w:cs="Times New Roman"/>
-                <w:sz w:val="24"/>
-                <w:szCs w:val="24"/>
-              </w:rPr>
-              <w:t xml:space="preserve">2. Sistema exibe tela de listagem dos </w:t>
+              <w:t>Tela T11.1</w:t>
             </w:r>
             <w:r>
               <w:rPr>
                 <w:rFonts w:ascii="Times New Roman" w:eastAsia="Times New Roman" w:hAnsi="Times New Roman" w:cs="Times New Roman"/>
                 <w:i/>
-                <w:sz w:val="24"/>
-                <w:szCs w:val="24"/>
-              </w:rPr>
-              <w:t xml:space="preserve">exames </w:t>
+                <w:color w:val="FF0000"/>
+                <w:sz w:val="24"/>
+                <w:szCs w:val="24"/>
+              </w:rPr>
+              <w:t xml:space="preserve"> </w:t>
             </w:r>
             <w:r>
               <w:rPr>
@@ -777,7 +794,23 @@
                 <w:sz w:val="24"/>
                 <w:szCs w:val="24"/>
               </w:rPr>
-              <w:t>) com as opções de inserção, alteração e remoção e consulta.</w:t>
+              <w:t>) com as opções de inserção, alteração</w:t>
+            </w:r>
+            <w:r>
+              <w:rPr>
+                <w:rFonts w:ascii="Times New Roman" w:eastAsia="Times New Roman" w:hAnsi="Times New Roman" w:cs="Times New Roman"/>
+                <w:sz w:val="24"/>
+                <w:szCs w:val="24"/>
+              </w:rPr>
+              <w:t>,</w:t>
+            </w:r>
+            <w:r>
+              <w:rPr>
+                <w:rFonts w:ascii="Times New Roman" w:eastAsia="Times New Roman" w:hAnsi="Times New Roman" w:cs="Times New Roman"/>
+                <w:sz w:val="24"/>
+                <w:szCs w:val="24"/>
+              </w:rPr>
+              <w:t xml:space="preserve"> remoção e consulta.</w:t>
             </w:r>
           </w:p>
           <w:p>
@@ -870,15 +903,7 @@
                 <w:sz w:val="24"/>
                 <w:szCs w:val="24"/>
               </w:rPr>
-              <w:t>A</w:t>
-            </w:r>
-            <w:r>
-              <w:rPr>
-                <w:rFonts w:ascii="Times New Roman" w:eastAsia="Times New Roman" w:hAnsi="Times New Roman" w:cs="Times New Roman"/>
-                <w:sz w:val="24"/>
-                <w:szCs w:val="24"/>
-              </w:rPr>
-              <w:t xml:space="preserve">lteração: Ver </w:t>
+              <w:t xml:space="preserve">Alteração: Ver </w:t>
             </w:r>
             <w:r>
               <w:rPr>
@@ -1170,7 +1195,23 @@
                 <w:sz w:val="24"/>
                 <w:szCs w:val="24"/>
               </w:rPr>
-              <w:t>1. Ator seleciona opção de inserção.</w:t>
+              <w:t>1. Ator seleciona opção de inserção</w:t>
+            </w:r>
+            <w:r>
+              <w:rPr>
+                <w:rFonts w:ascii="Times New Roman" w:eastAsia="Times New Roman" w:hAnsi="Times New Roman" w:cs="Times New Roman"/>
+                <w:sz w:val="24"/>
+                <w:szCs w:val="24"/>
+              </w:rPr>
+              <w:t>, clicando em “Adicionar Exame”</w:t>
+            </w:r>
+            <w:r>
+              <w:rPr>
+                <w:rFonts w:ascii="Times New Roman" w:eastAsia="Times New Roman" w:hAnsi="Times New Roman" w:cs="Times New Roman"/>
+                <w:sz w:val="24"/>
+                <w:szCs w:val="24"/>
+              </w:rPr>
+              <w:t>.</w:t>
             </w:r>
           </w:p>
           <w:p>
@@ -1242,34 +1283,42 @@
                 <w:sz w:val="24"/>
                 <w:szCs w:val="24"/>
               </w:rPr>
-              <w:t>3. Ator informa os dados e submete para o sistema.</w:t>
-            </w:r>
-          </w:p>
-          <w:p>
-            <w:pPr>
-              <w:widowControl w:val="0"/>
-              <w:spacing w:line="240" w:lineRule="auto"/>
-              <w:rPr>
-                <w:rFonts w:ascii="Times New Roman" w:eastAsia="Times New Roman" w:hAnsi="Times New Roman" w:cs="Times New Roman"/>
-                <w:sz w:val="24"/>
-                <w:szCs w:val="24"/>
-              </w:rPr>
-            </w:pPr>
-            <w:r>
-              <w:rPr>
-                <w:rFonts w:ascii="Times New Roman" w:eastAsia="Times New Roman" w:hAnsi="Times New Roman" w:cs="Times New Roman"/>
-                <w:sz w:val="24"/>
-                <w:szCs w:val="24"/>
-              </w:rPr>
-              <w:t>4. Sistema grava dados informados em meio pers</w:t>
-            </w:r>
-            <w:r>
-              <w:rPr>
-                <w:rFonts w:ascii="Times New Roman" w:eastAsia="Times New Roman" w:hAnsi="Times New Roman" w:cs="Times New Roman"/>
-                <w:sz w:val="24"/>
-                <w:szCs w:val="24"/>
-              </w:rPr>
-              <w:t>istente.</w:t>
+              <w:t>3. Ator informa os dados e submete para o sistema</w:t>
+            </w:r>
+            <w:r>
+              <w:rPr>
+                <w:rFonts w:ascii="Times New Roman" w:eastAsia="Times New Roman" w:hAnsi="Times New Roman" w:cs="Times New Roman"/>
+                <w:sz w:val="24"/>
+                <w:szCs w:val="24"/>
+              </w:rPr>
+              <w:t xml:space="preserve"> clicando no botão “Salvar”</w:t>
+            </w:r>
+            <w:r>
+              <w:rPr>
+                <w:rFonts w:ascii="Times New Roman" w:eastAsia="Times New Roman" w:hAnsi="Times New Roman" w:cs="Times New Roman"/>
+                <w:sz w:val="24"/>
+                <w:szCs w:val="24"/>
+              </w:rPr>
+              <w:t>.</w:t>
+            </w:r>
+          </w:p>
+          <w:p>
+            <w:pPr>
+              <w:widowControl w:val="0"/>
+              <w:spacing w:line="240" w:lineRule="auto"/>
+              <w:rPr>
+                <w:rFonts w:ascii="Times New Roman" w:eastAsia="Times New Roman" w:hAnsi="Times New Roman" w:cs="Times New Roman"/>
+                <w:sz w:val="24"/>
+                <w:szCs w:val="24"/>
+              </w:rPr>
+            </w:pPr>
+            <w:r>
+              <w:rPr>
+                <w:rFonts w:ascii="Times New Roman" w:eastAsia="Times New Roman" w:hAnsi="Times New Roman" w:cs="Times New Roman"/>
+                <w:sz w:val="24"/>
+                <w:szCs w:val="24"/>
+              </w:rPr>
+              <w:t>4. Sistema grava dados informados em meio persistente.</w:t>
             </w:r>
           </w:p>
         </w:tc>
@@ -1749,15 +1798,7 @@
                 <w:sz w:val="24"/>
                 <w:szCs w:val="24"/>
               </w:rPr>
-              <w:t>4. Sistema filtra os dados mostrando apenas os exames que atendam a</w:t>
-            </w:r>
-            <w:r>
-              <w:rPr>
-                <w:rFonts w:ascii="Times New Roman" w:eastAsia="Times New Roman" w:hAnsi="Times New Roman" w:cs="Times New Roman"/>
-                <w:sz w:val="24"/>
-                <w:szCs w:val="24"/>
-              </w:rPr>
-              <w:t xml:space="preserve"> consulta.</w:t>
+              <w:t>4. Sistema filtra os dados mostrando apenas os exames que atendam a consulta.</w:t>
             </w:r>
           </w:p>
         </w:tc>
@@ -1973,7 +2014,23 @@
                 <w:sz w:val="24"/>
                 <w:szCs w:val="24"/>
               </w:rPr>
-              <w:t>).</w:t>
+              <w:t>)</w:t>
+            </w:r>
+            <w:r>
+              <w:rPr>
+                <w:rFonts w:ascii="Times New Roman" w:eastAsia="Times New Roman" w:hAnsi="Times New Roman" w:cs="Times New Roman"/>
+                <w:sz w:val="24"/>
+                <w:szCs w:val="24"/>
+              </w:rPr>
+              <w:t>, simbolizada pelo ícone de lixeira</w:t>
+            </w:r>
+            <w:r>
+              <w:rPr>
+                <w:rFonts w:ascii="Times New Roman" w:eastAsia="Times New Roman" w:hAnsi="Times New Roman" w:cs="Times New Roman"/>
+                <w:sz w:val="24"/>
+                <w:szCs w:val="24"/>
+              </w:rPr>
+              <w:t>.</w:t>
             </w:r>
           </w:p>
           <w:p>
@@ -2451,7 +2508,23 @@
                 <w:sz w:val="24"/>
                 <w:szCs w:val="24"/>
               </w:rPr>
-              <w:t>).</w:t>
+              <w:t>)</w:t>
+            </w:r>
+            <w:r>
+              <w:rPr>
+                <w:rFonts w:ascii="Times New Roman" w:eastAsia="Times New Roman" w:hAnsi="Times New Roman" w:cs="Times New Roman"/>
+                <w:sz w:val="24"/>
+                <w:szCs w:val="24"/>
+              </w:rPr>
+              <w:t>, simbolizada pelo ícone de lápis</w:t>
+            </w:r>
+            <w:r>
+              <w:rPr>
+                <w:rFonts w:ascii="Times New Roman" w:eastAsia="Times New Roman" w:hAnsi="Times New Roman" w:cs="Times New Roman"/>
+                <w:sz w:val="24"/>
+                <w:szCs w:val="24"/>
+              </w:rPr>
+              <w:t>.</w:t>
             </w:r>
           </w:p>
           <w:p>
@@ -2506,34 +2579,42 @@
                 <w:sz w:val="24"/>
                 <w:szCs w:val="24"/>
               </w:rPr>
-              <w:t>3. Ator informa alterações e submete dados para o sistema.</w:t>
-            </w:r>
-          </w:p>
-          <w:p>
-            <w:pPr>
-              <w:widowControl w:val="0"/>
-              <w:spacing w:line="240" w:lineRule="auto"/>
-              <w:rPr>
-                <w:rFonts w:ascii="Times New Roman" w:eastAsia="Times New Roman" w:hAnsi="Times New Roman" w:cs="Times New Roman"/>
-                <w:sz w:val="24"/>
-                <w:szCs w:val="24"/>
-              </w:rPr>
-            </w:pPr>
-            <w:r>
-              <w:rPr>
-                <w:rFonts w:ascii="Times New Roman" w:eastAsia="Times New Roman" w:hAnsi="Times New Roman" w:cs="Times New Roman"/>
-                <w:sz w:val="24"/>
-                <w:szCs w:val="24"/>
-              </w:rPr>
-              <w:t>4. Sist</w:t>
-            </w:r>
-            <w:r>
-              <w:rPr>
-                <w:rFonts w:ascii="Times New Roman" w:eastAsia="Times New Roman" w:hAnsi="Times New Roman" w:cs="Times New Roman"/>
-                <w:sz w:val="24"/>
-                <w:szCs w:val="24"/>
-              </w:rPr>
-              <w:t>ema atualiza dados em meio persistente.</w:t>
+              <w:t>3. Ator informa alterações e submete dados para o sistema</w:t>
+            </w:r>
+            <w:r>
+              <w:rPr>
+                <w:rFonts w:ascii="Times New Roman" w:eastAsia="Times New Roman" w:hAnsi="Times New Roman" w:cs="Times New Roman"/>
+                <w:sz w:val="24"/>
+                <w:szCs w:val="24"/>
+              </w:rPr>
+              <w:t>, clicando no botão “Salvar”</w:t>
+            </w:r>
+            <w:r>
+              <w:rPr>
+                <w:rFonts w:ascii="Times New Roman" w:eastAsia="Times New Roman" w:hAnsi="Times New Roman" w:cs="Times New Roman"/>
+                <w:sz w:val="24"/>
+                <w:szCs w:val="24"/>
+              </w:rPr>
+              <w:t>.</w:t>
+            </w:r>
+          </w:p>
+          <w:p>
+            <w:pPr>
+              <w:widowControl w:val="0"/>
+              <w:spacing w:line="240" w:lineRule="auto"/>
+              <w:rPr>
+                <w:rFonts w:ascii="Times New Roman" w:eastAsia="Times New Roman" w:hAnsi="Times New Roman" w:cs="Times New Roman"/>
+                <w:sz w:val="24"/>
+                <w:szCs w:val="24"/>
+              </w:rPr>
+            </w:pPr>
+            <w:r>
+              <w:rPr>
+                <w:rFonts w:ascii="Times New Roman" w:eastAsia="Times New Roman" w:hAnsi="Times New Roman" w:cs="Times New Roman"/>
+                <w:sz w:val="24"/>
+                <w:szCs w:val="24"/>
+              </w:rPr>
+              <w:t>4. Sistema atualiza dados em meio persistente.</w:t>
             </w:r>
           </w:p>
         </w:tc>
@@ -2722,15 +2803,7 @@
                 <w:sz w:val="24"/>
                 <w:szCs w:val="24"/>
               </w:rPr>
-              <w:t>Exame</w:t>
-            </w:r>
-            <w:r>
-              <w:rPr>
-                <w:rFonts w:ascii="Times New Roman" w:eastAsia="Times New Roman" w:hAnsi="Times New Roman" w:cs="Times New Roman"/>
-                <w:sz w:val="24"/>
-                <w:szCs w:val="24"/>
-              </w:rPr>
-              <w:t xml:space="preserve"> não pôde ser alterado. Sistema exibe mensagem “Ocorreu um erro ao alterar o exame. Tente novamente.”.</w:t>
+              <w:t>Exame não pôde ser alterado. Sistema exibe mensagem “Ocorreu um erro ao alterar o exame. Tente novamente.”.</w:t>
             </w:r>
           </w:p>
           <w:p>

</xml_diff>